<commit_message>
finish insert quick selection shell merge needs to be considered
</commit_message>
<xml_diff>
--- a/实验课/20161616_丁子元_2班_第三次实验.docx
+++ b/实验课/20161616_丁子元_2班_第三次实验.docx
@@ -2104,9 +2104,6 @@
           <w:p>
             <w:pPr>
               <w:spacing w:line="440" w:lineRule="exact"/>
-              <w:rPr>
-                <w:rFonts w:hint="eastAsia"/>
-              </w:rPr>
             </w:pPr>
             <w:r>
               <w:rPr>
@@ -2319,7 +2316,7 @@
               <w:spacing w:line="440" w:lineRule="exact"/>
               <w:ind w:firstLineChars="0"/>
               <w:rPr>
-                <w:rFonts w:ascii="宋体" w:hint="eastAsia"/>
+                <w:rFonts w:ascii="宋体"/>
               </w:rPr>
             </w:pPr>
             <w:r>
@@ -2355,7 +2352,7 @@
               <w:spacing w:line="440" w:lineRule="exact"/>
               <w:ind w:left="360" w:firstLineChars="0" w:firstLine="0"/>
               <w:rPr>
-                <w:rFonts w:ascii="宋体" w:hint="eastAsia"/>
+                <w:rFonts w:ascii="宋体"/>
               </w:rPr>
             </w:pPr>
             <w:r>
@@ -2391,20 +2388,14 @@
               <w:spacing w:line="440" w:lineRule="exact"/>
               <w:ind w:left="360" w:firstLineChars="0" w:firstLine="0"/>
               <w:rPr>
+                <w:rFonts w:ascii="宋体"/>
+              </w:rPr>
+            </w:pPr>
+            <w:r>
+              <w:rPr>
                 <w:rFonts w:ascii="宋体" w:hint="eastAsia"/>
               </w:rPr>
-            </w:pPr>
-            <w:r>
-              <w:rPr>
-                <w:rFonts w:ascii="宋体" w:hint="eastAsia"/>
-              </w:rPr>
-              <w:t>1&gt;</w:t>
-            </w:r>
-            <w:r>
-              <w:rPr>
-                <w:rFonts w:ascii="宋体" w:hint="eastAsia"/>
-              </w:rPr>
-              <w:t>同上</w:t>
+              <w:t>1&gt;同上</w:t>
             </w:r>
           </w:p>
           <w:p>
@@ -2433,20 +2424,14 @@
               <w:spacing w:line="440" w:lineRule="exact"/>
               <w:ind w:left="360" w:firstLineChars="0" w:firstLine="0"/>
               <w:rPr>
+                <w:rFonts w:ascii="宋体"/>
+              </w:rPr>
+            </w:pPr>
+            <w:r>
+              <w:rPr>
                 <w:rFonts w:ascii="宋体" w:hint="eastAsia"/>
               </w:rPr>
-            </w:pPr>
-            <w:r>
-              <w:rPr>
-                <w:rFonts w:ascii="宋体" w:hint="eastAsia"/>
-              </w:rPr>
-              <w:t>1&gt;</w:t>
-            </w:r>
-            <w:r>
-              <w:rPr>
-                <w:rFonts w:ascii="宋体" w:hint="eastAsia"/>
-              </w:rPr>
-              <w:t>同上</w:t>
+              <w:t>1&gt;同上</w:t>
             </w:r>
           </w:p>
           <w:p>
@@ -2475,20 +2460,14 @@
               <w:spacing w:line="440" w:lineRule="exact"/>
               <w:ind w:left="360" w:firstLineChars="0" w:firstLine="0"/>
               <w:rPr>
+                <w:rFonts w:ascii="宋体"/>
+              </w:rPr>
+            </w:pPr>
+            <w:r>
+              <w:rPr>
                 <w:rFonts w:ascii="宋体" w:hint="eastAsia"/>
               </w:rPr>
-            </w:pPr>
-            <w:r>
-              <w:rPr>
-                <w:rFonts w:ascii="宋体" w:hint="eastAsia"/>
-              </w:rPr>
-              <w:t>1&gt;</w:t>
-            </w:r>
-            <w:r>
-              <w:rPr>
-                <w:rFonts w:ascii="宋体" w:hint="eastAsia"/>
-              </w:rPr>
-              <w:t>同上</w:t>
+              <w:t>1&gt;同上</w:t>
             </w:r>
           </w:p>
           <w:p>
@@ -2517,20 +2496,14 @@
               <w:spacing w:line="440" w:lineRule="exact"/>
               <w:ind w:left="360" w:firstLineChars="0" w:firstLine="0"/>
               <w:rPr>
+                <w:rFonts w:ascii="宋体"/>
+              </w:rPr>
+            </w:pPr>
+            <w:r>
+              <w:rPr>
                 <w:rFonts w:ascii="宋体" w:hint="eastAsia"/>
               </w:rPr>
-            </w:pPr>
-            <w:r>
-              <w:rPr>
-                <w:rFonts w:ascii="宋体" w:hint="eastAsia"/>
-              </w:rPr>
-              <w:t>1&gt;</w:t>
-            </w:r>
-            <w:r>
-              <w:rPr>
-                <w:rFonts w:ascii="宋体" w:hint="eastAsia"/>
-              </w:rPr>
-              <w:t>同上</w:t>
+              <w:t>1&gt;同上</w:t>
             </w:r>
           </w:p>
           <w:p>
@@ -2559,20 +2532,14 @@
               <w:spacing w:line="440" w:lineRule="exact"/>
               <w:ind w:left="360" w:firstLineChars="0" w:firstLine="0"/>
               <w:rPr>
+                <w:rFonts w:ascii="宋体"/>
+              </w:rPr>
+            </w:pPr>
+            <w:r>
+              <w:rPr>
                 <w:rFonts w:ascii="宋体" w:hint="eastAsia"/>
               </w:rPr>
-            </w:pPr>
-            <w:r>
-              <w:rPr>
-                <w:rFonts w:ascii="宋体" w:hint="eastAsia"/>
-              </w:rPr>
-              <w:t>1&gt;</w:t>
-            </w:r>
-            <w:r>
-              <w:rPr>
-                <w:rFonts w:ascii="宋体" w:hint="eastAsia"/>
-              </w:rPr>
-              <w:t>同上</w:t>
+              <w:t>1&gt;同上</w:t>
             </w:r>
           </w:p>
           <w:p>
@@ -2663,20 +2630,14 @@
               <w:spacing w:line="440" w:lineRule="exact"/>
               <w:ind w:left="360" w:firstLineChars="0" w:firstLine="0"/>
               <w:rPr>
+                <w:rFonts w:ascii="宋体"/>
+              </w:rPr>
+            </w:pPr>
+            <w:r>
+              <w:rPr>
                 <w:rFonts w:ascii="宋体" w:hint="eastAsia"/>
               </w:rPr>
-            </w:pPr>
-            <w:r>
-              <w:rPr>
-                <w:rFonts w:ascii="宋体" w:hint="eastAsia"/>
-              </w:rPr>
-              <w:t>1&gt;</w:t>
-            </w:r>
-            <w:r>
-              <w:rPr>
-                <w:rFonts w:ascii="宋体" w:hint="eastAsia"/>
-              </w:rPr>
-              <w:t>同上</w:t>
+              <w:t>1&gt;同上</w:t>
             </w:r>
           </w:p>
           <w:p>
@@ -2705,20 +2666,14 @@
               <w:spacing w:line="440" w:lineRule="exact"/>
               <w:ind w:left="360" w:firstLineChars="0" w:firstLine="0"/>
               <w:rPr>
+                <w:rFonts w:ascii="宋体"/>
+              </w:rPr>
+            </w:pPr>
+            <w:r>
+              <w:rPr>
                 <w:rFonts w:ascii="宋体" w:hint="eastAsia"/>
               </w:rPr>
-            </w:pPr>
-            <w:r>
-              <w:rPr>
-                <w:rFonts w:ascii="宋体" w:hint="eastAsia"/>
-              </w:rPr>
-              <w:t>1&gt;</w:t>
-            </w:r>
-            <w:r>
-              <w:rPr>
-                <w:rFonts w:ascii="宋体" w:hint="eastAsia"/>
-              </w:rPr>
-              <w:t>同上</w:t>
+              <w:t>1&gt;同上</w:t>
             </w:r>
           </w:p>
         </w:tc>
@@ -2845,7 +2800,7 @@
             <w:pPr>
               <w:spacing w:line="440" w:lineRule="exact"/>
               <w:rPr>
-                <w:rFonts w:ascii="黑体" w:eastAsia="黑体" w:hint="eastAsia"/>
+                <w:rFonts w:ascii="黑体" w:eastAsia="黑体"/>
                 <w:b/>
               </w:rPr>
             </w:pPr>
@@ -2900,13 +2855,13 @@
               <w:pStyle w:val="a8"/>
               <w:ind w:left="360" w:firstLineChars="0" w:firstLine="0"/>
               <w:rPr>
+                <w:rFonts w:ascii="宋体"/>
+              </w:rPr>
+            </w:pPr>
+            <w:r>
+              <w:rPr>
                 <w:rFonts w:ascii="宋体" w:hint="eastAsia"/>
               </w:rPr>
-            </w:pPr>
-            <w:r>
-              <w:rPr>
-                <w:rFonts w:ascii="宋体" w:hint="eastAsia"/>
-              </w:rPr>
               <w:t>1&gt;</w:t>
             </w:r>
             <w:r>
@@ -2920,9 +2875,9 @@
                 <w:noProof/>
               </w:rPr>
               <w:drawing>
-                <wp:inline distT="0" distB="0" distL="0" distR="0" wp14:anchorId="3F9999B7" wp14:editId="4E1FACA7">
-                  <wp:extent cx="3649979" cy="2240280"/>
-                  <wp:effectExtent l="0" t="0" r="8255" b="7620"/>
+                <wp:inline distT="0" distB="0" distL="0" distR="0" wp14:anchorId="3F9999B7" wp14:editId="1A3A5D9D">
+                  <wp:extent cx="2750185" cy="1688006"/>
+                  <wp:effectExtent l="0" t="0" r="0" b="7620"/>
                   <wp:docPr id="1" name="图片 1"/>
                   <wp:cNvGraphicFramePr>
                     <a:graphicFrameLocks xmlns:a="http://schemas.openxmlformats.org/drawingml/2006/main" noChangeAspect="1"/>
@@ -2943,7 +2898,7 @@
                         <pic:spPr>
                           <a:xfrm>
                             <a:off x="0" y="0"/>
-                            <a:ext cx="3681386" cy="2259557"/>
+                            <a:ext cx="2792845" cy="1714190"/>
                           </a:xfrm>
                           <a:prstGeom prst="rect">
                             <a:avLst/>
@@ -2955,8 +2910,6 @@
                 </wp:inline>
               </w:drawing>
             </w:r>
-            <w:bookmarkStart w:id="0" w:name="_GoBack"/>
-            <w:bookmarkEnd w:id="0"/>
           </w:p>
           <w:p>
             <w:pPr>
@@ -2981,18 +2934,59 @@
           <w:p>
             <w:pPr>
               <w:pStyle w:val="a8"/>
-              <w:spacing w:line="440" w:lineRule="exact"/>
               <w:ind w:left="360" w:firstLineChars="0" w:firstLine="0"/>
               <w:rPr>
+                <w:rFonts w:ascii="宋体"/>
+              </w:rPr>
+            </w:pPr>
+            <w:r>
+              <w:rPr>
                 <w:rFonts w:ascii="宋体" w:hint="eastAsia"/>
               </w:rPr>
-            </w:pPr>
-            <w:r>
-              <w:rPr>
-                <w:rFonts w:ascii="宋体" w:hint="eastAsia"/>
-              </w:rPr>
-              <w:t>1&gt;同上</w:t>
-            </w:r>
+              <w:t>1&gt;</w:t>
+            </w:r>
+            <w:r>
+              <w:rPr>
+                <w:noProof/>
+              </w:rPr>
+              <w:drawing>
+                <wp:inline distT="0" distB="0" distL="0" distR="0" wp14:anchorId="12960E37" wp14:editId="1485CA19">
+                  <wp:extent cx="3027751" cy="1821180"/>
+                  <wp:effectExtent l="0" t="0" r="1270" b="7620"/>
+                  <wp:docPr id="4" name="图片 4"/>
+                  <wp:cNvGraphicFramePr>
+                    <a:graphicFrameLocks xmlns:a="http://schemas.openxmlformats.org/drawingml/2006/main" noChangeAspect="1"/>
+                  </wp:cNvGraphicFramePr>
+                  <a:graphic xmlns:a="http://schemas.openxmlformats.org/drawingml/2006/main">
+                    <a:graphicData uri="http://schemas.openxmlformats.org/drawingml/2006/picture">
+                      <pic:pic xmlns:pic="http://schemas.openxmlformats.org/drawingml/2006/picture">
+                        <pic:nvPicPr>
+                          <pic:cNvPr id="1" name=""/>
+                          <pic:cNvPicPr/>
+                        </pic:nvPicPr>
+                        <pic:blipFill>
+                          <a:blip r:embed="rId9"/>
+                          <a:stretch>
+                            <a:fillRect/>
+                          </a:stretch>
+                        </pic:blipFill>
+                        <pic:spPr>
+                          <a:xfrm>
+                            <a:off x="0" y="0"/>
+                            <a:ext cx="3043320" cy="1830545"/>
+                          </a:xfrm>
+                          <a:prstGeom prst="rect">
+                            <a:avLst/>
+                          </a:prstGeom>
+                        </pic:spPr>
+                      </pic:pic>
+                    </a:graphicData>
+                  </a:graphic>
+                </wp:inline>
+              </w:drawing>
+            </w:r>
+            <w:bookmarkStart w:id="0" w:name="_GoBack"/>
+            <w:bookmarkEnd w:id="0"/>
           </w:p>
           <w:p>
             <w:pPr>
@@ -3020,7 +3014,7 @@
               <w:spacing w:line="440" w:lineRule="exact"/>
               <w:ind w:left="360" w:firstLineChars="0" w:firstLine="0"/>
               <w:rPr>
-                <w:rFonts w:ascii="宋体" w:hint="eastAsia"/>
+                <w:rFonts w:ascii="宋体"/>
               </w:rPr>
             </w:pPr>
             <w:r>
@@ -3053,17 +3047,56 @@
           <w:p>
             <w:pPr>
               <w:pStyle w:val="a8"/>
-              <w:spacing w:line="440" w:lineRule="exact"/>
               <w:ind w:left="360" w:firstLineChars="0" w:firstLine="0"/>
               <w:rPr>
+                <w:rFonts w:ascii="宋体"/>
+              </w:rPr>
+            </w:pPr>
+            <w:r>
+              <w:rPr>
                 <w:rFonts w:ascii="宋体" w:hint="eastAsia"/>
               </w:rPr>
-            </w:pPr>
-            <w:r>
-              <w:rPr>
-                <w:rFonts w:ascii="宋体" w:hint="eastAsia"/>
-              </w:rPr>
-              <w:t>1&gt;同上</w:t>
+              <w:t>1&gt;</w:t>
+            </w:r>
+            <w:r>
+              <w:rPr>
+                <w:noProof/>
+              </w:rPr>
+              <w:drawing>
+                <wp:inline distT="0" distB="0" distL="0" distR="0" wp14:anchorId="4E470E93" wp14:editId="1F7F55F2">
+                  <wp:extent cx="2842042" cy="2346025"/>
+                  <wp:effectExtent l="0" t="0" r="0" b="0"/>
+                  <wp:docPr id="3" name="图片 3"/>
+                  <wp:cNvGraphicFramePr>
+                    <a:graphicFrameLocks xmlns:a="http://schemas.openxmlformats.org/drawingml/2006/main" noChangeAspect="1"/>
+                  </wp:cNvGraphicFramePr>
+                  <a:graphic xmlns:a="http://schemas.openxmlformats.org/drawingml/2006/main">
+                    <a:graphicData uri="http://schemas.openxmlformats.org/drawingml/2006/picture">
+                      <pic:pic xmlns:pic="http://schemas.openxmlformats.org/drawingml/2006/picture">
+                        <pic:nvPicPr>
+                          <pic:cNvPr id="1" name=""/>
+                          <pic:cNvPicPr/>
+                        </pic:nvPicPr>
+                        <pic:blipFill>
+                          <a:blip r:embed="rId10"/>
+                          <a:stretch>
+                            <a:fillRect/>
+                          </a:stretch>
+                        </pic:blipFill>
+                        <pic:spPr>
+                          <a:xfrm>
+                            <a:off x="0" y="0"/>
+                            <a:ext cx="2853198" cy="2355234"/>
+                          </a:xfrm>
+                          <a:prstGeom prst="rect">
+                            <a:avLst/>
+                          </a:prstGeom>
+                        </pic:spPr>
+                      </pic:pic>
+                    </a:graphicData>
+                  </a:graphic>
+                </wp:inline>
+              </w:drawing>
             </w:r>
           </w:p>
           <w:p>
@@ -3092,7 +3125,7 @@
               <w:spacing w:line="440" w:lineRule="exact"/>
               <w:ind w:left="360" w:firstLineChars="0" w:firstLine="0"/>
               <w:rPr>
-                <w:rFonts w:ascii="宋体" w:hint="eastAsia"/>
+                <w:rFonts w:ascii="宋体"/>
               </w:rPr>
             </w:pPr>
             <w:r>
@@ -3125,17 +3158,57 @@
           <w:p>
             <w:pPr>
               <w:pStyle w:val="a8"/>
-              <w:spacing w:line="440" w:lineRule="exact"/>
               <w:ind w:left="360" w:firstLineChars="0" w:firstLine="0"/>
               <w:rPr>
+                <w:rFonts w:ascii="宋体"/>
+              </w:rPr>
+            </w:pPr>
+            <w:r>
+              <w:rPr>
                 <w:rFonts w:ascii="宋体" w:hint="eastAsia"/>
               </w:rPr>
-            </w:pPr>
-            <w:r>
-              <w:rPr>
-                <w:rFonts w:ascii="宋体" w:hint="eastAsia"/>
-              </w:rPr>
-              <w:t>1&gt;同上</w:t>
+              <w:lastRenderedPageBreak/>
+              <w:t>1&gt;</w:t>
+            </w:r>
+            <w:r>
+              <w:rPr>
+                <w:noProof/>
+              </w:rPr>
+              <w:drawing>
+                <wp:inline distT="0" distB="0" distL="0" distR="0" wp14:anchorId="5B4DB165" wp14:editId="7646BED8">
+                  <wp:extent cx="2339144" cy="2352587"/>
+                  <wp:effectExtent l="0" t="0" r="4445" b="0"/>
+                  <wp:docPr id="2" name="图片 2"/>
+                  <wp:cNvGraphicFramePr>
+                    <a:graphicFrameLocks xmlns:a="http://schemas.openxmlformats.org/drawingml/2006/main" noChangeAspect="1"/>
+                  </wp:cNvGraphicFramePr>
+                  <a:graphic xmlns:a="http://schemas.openxmlformats.org/drawingml/2006/main">
+                    <a:graphicData uri="http://schemas.openxmlformats.org/drawingml/2006/picture">
+                      <pic:pic xmlns:pic="http://schemas.openxmlformats.org/drawingml/2006/picture">
+                        <pic:nvPicPr>
+                          <pic:cNvPr id="1" name=""/>
+                          <pic:cNvPicPr/>
+                        </pic:nvPicPr>
+                        <pic:blipFill>
+                          <a:blip r:embed="rId11"/>
+                          <a:stretch>
+                            <a:fillRect/>
+                          </a:stretch>
+                        </pic:blipFill>
+                        <pic:spPr>
+                          <a:xfrm>
+                            <a:off x="0" y="0"/>
+                            <a:ext cx="2359301" cy="2372860"/>
+                          </a:xfrm>
+                          <a:prstGeom prst="rect">
+                            <a:avLst/>
+                          </a:prstGeom>
+                        </pic:spPr>
+                      </pic:pic>
+                    </a:graphicData>
+                  </a:graphic>
+                </wp:inline>
+              </w:drawing>
             </w:r>
           </w:p>
           <w:p>
@@ -3164,7 +3237,7 @@
               <w:spacing w:line="440" w:lineRule="exact"/>
               <w:ind w:left="360" w:firstLineChars="0" w:firstLine="0"/>
               <w:rPr>
-                <w:rFonts w:ascii="宋体" w:hint="eastAsia"/>
+                <w:rFonts w:ascii="宋体"/>
               </w:rPr>
             </w:pPr>
             <w:r>
@@ -3262,7 +3335,7 @@
               <w:spacing w:line="440" w:lineRule="exact"/>
               <w:ind w:left="360" w:firstLineChars="0" w:firstLine="0"/>
               <w:rPr>
-                <w:rFonts w:ascii="宋体" w:hint="eastAsia"/>
+                <w:rFonts w:ascii="宋体"/>
               </w:rPr>
             </w:pPr>
             <w:r>
@@ -3295,7 +3368,7 @@
           <w:p>
             <w:pPr>
               <w:rPr>
-                <w:rFonts w:ascii="宋体" w:hAnsi="宋体" w:hint="eastAsia"/>
+                <w:rFonts w:ascii="宋体" w:hAnsi="宋体"/>
               </w:rPr>
             </w:pPr>
             <w:r>
@@ -5726,7 +5799,7 @@
 </file>
 
 <file path=customXml/itemProps1.xml><?xml version="1.0" encoding="utf-8"?>
-<ds:datastoreItem xmlns:ds="http://schemas.openxmlformats.org/officeDocument/2006/customXml" ds:itemID="{631E4F54-8FBC-4E72-9E8A-63D6BF02A8D9}">
+<ds:datastoreItem xmlns:ds="http://schemas.openxmlformats.org/officeDocument/2006/customXml" ds:itemID="{9CC3F57C-F872-4DEF-82C1-D2B30F0A824B}">
   <ds:schemaRefs>
     <ds:schemaRef ds:uri="http://schemas.openxmlformats.org/officeDocument/2006/bibliography"/>
   </ds:schemaRefs>

</xml_diff>